<commit_message>
Provide a link to your planning dashboard in GitHub JLF1828
</commit_message>
<xml_diff>
--- a/reports/Student#4/04 - Requirements - Student #4.docx
+++ b/reports/Student#4/04 - Requirements - Student #4.docx
@@ -220,6 +220,7 @@
                 <w15:appearance w15:val="hidden"/>
                 <w:text/>
               </w:sdtPr>
+              <w:sdtEndPr/>
               <w:sdtContent>
                 <w:r>
                   <w:rPr>
@@ -416,8 +417,6 @@
               </w:rPr>
               <w:t xml:space="preserve"> Bermudo Álvarez, Rafael </w:t>
             </w:r>
-            <w:bookmarkStart w:id="0" w:name="_GoBack"/>
-            <w:bookmarkEnd w:id="0"/>
             <w:permEnd w:id="441854091"/>
           </w:p>
           <w:p>
@@ -888,9 +887,10 @@
           <w15:appearance w15:val="hidden"/>
           <w:text/>
         </w:sdtPr>
+        <w:sdtEndPr/>
         <w:sdtContent>
           <w:r>
-            <w:t xml:space="preserve">  https://github.com/orgs/DP2-C1-049/projects/2/views/1</w:t>
+            <w:t xml:space="preserve">  X  </w:t>
           </w:r>
         </w:sdtContent>
       </w:sdt>
@@ -1213,7 +1213,7 @@
       <w:pPr>
         <w:pStyle w:val="Requirement-Header"/>
       </w:pPr>
-      <w:bookmarkStart w:id="1" w:name="OLE_LINK1"/>
+      <w:bookmarkStart w:id="0" w:name="OLE_LINK1"/>
       <w:r>
         <w:t xml:space="preserve">A </w:t>
       </w:r>
@@ -1350,7 +1350,7 @@
       <w:r>
         <w:t xml:space="preserve"> </w:t>
       </w:r>
-      <w:bookmarkEnd w:id="1"/>
+      <w:bookmarkEnd w:id="0"/>
     </w:p>
     <w:permStart w:id="1685676958" w:edGrp="everyone"/>
     <w:p>
@@ -1559,7 +1559,7 @@
         <w:t>(up to 255 characters).</w:t>
       </w:r>
     </w:p>
-    <w:bookmarkStart w:id="2" w:name="_Hlk157677981"/>
+    <w:bookmarkStart w:id="1" w:name="_Hlk157677981"/>
     <w:permStart w:id="339812661" w:edGrp="everyone"/>
     <w:p>
       <w:pPr>
@@ -1585,7 +1585,7 @@
       <w:r>
         <w:t xml:space="preserve">   </w:t>
       </w:r>
-      <w:bookmarkEnd w:id="2"/>
+      <w:bookmarkEnd w:id="1"/>
     </w:p>
     <w:p>
       <w:pPr>
@@ -10347,7 +10347,7 @@
     <w:charset w:val="00"/>
     <w:family w:val="swiss"/>
     <w:pitch w:val="variable"/>
-    <w:sig w:usb0="E4002EFF" w:usb1="C000247B" w:usb2="00000009" w:usb3="00000000" w:csb0="000001FF" w:csb1="00000000"/>
+    <w:sig w:usb0="E4002EFF" w:usb1="C200247B" w:usb2="00000009" w:usb3="00000000" w:csb0="000001FF" w:csb1="00000000"/>
   </w:font>
   <w:font w:name="Arial">
     <w:panose1 w:val="020B0604020202020204"/>
@@ -10361,7 +10361,7 @@
     <w:charset w:val="00"/>
     <w:family w:val="swiss"/>
     <w:pitch w:val="variable"/>
-    <w:sig w:usb0="E4002EFF" w:usb1="C000247B" w:usb2="00000009" w:usb3="00000000" w:csb0="000001FF" w:csb1="00000000"/>
+    <w:sig w:usb0="E4002EFF" w:usb1="C200247B" w:usb2="00000009" w:usb3="00000000" w:csb0="000001FF" w:csb1="00000000"/>
   </w:font>
   <w:font w:name="Yu Gothic Light">
     <w:altName w:val="游ゴシック Light"/>
@@ -10423,6 +10423,7 @@
     <w:rsid w:val="001942D6"/>
     <w:rsid w:val="001B7228"/>
     <w:rsid w:val="00221AB2"/>
+    <w:rsid w:val="00357701"/>
     <w:rsid w:val="00362E40"/>
     <w:rsid w:val="003936CA"/>
     <w:rsid w:val="004C7734"/>

</xml_diff>

<commit_message>
Airline creada y readme arreglado
</commit_message>
<xml_diff>
--- a/reports/Student#4/04 - Requirements - Student #4.docx
+++ b/reports/Student#4/04 - Requirements - Student #4.docx
@@ -1200,7 +1200,10 @@
         <w:sdtEndPr/>
         <w:sdtContent>
           <w:r>
-            <w:t xml:space="preserve">    </w:t>
+            <w:t xml:space="preserve">  X </w:t>
+          </w:r>
+          <w:r>
+            <w:t xml:space="preserve"> </w:t>
           </w:r>
         </w:sdtContent>
       </w:sdt>
@@ -1540,7 +1543,12 @@
         <w:t xml:space="preserve">must </w:t>
       </w:r>
       <w:r>
-        <w:t xml:space="preserve">store its </w:t>
+        <w:t>store its</w:t>
+      </w:r>
+      <w:bookmarkStart w:id="1" w:name="_GoBack"/>
+      <w:bookmarkEnd w:id="1"/>
+      <w:r>
+        <w:t xml:space="preserve"> </w:t>
       </w:r>
       <w:r>
         <w:rPr>
@@ -1559,7 +1567,7 @@
         <w:t>(up to 255 characters).</w:t>
       </w:r>
     </w:p>
-    <w:bookmarkStart w:id="1" w:name="_Hlk157677981"/>
+    <w:bookmarkStart w:id="2" w:name="_Hlk157677981"/>
     <w:permStart w:id="339812661" w:edGrp="everyone"/>
     <w:p>
       <w:pPr>
@@ -1585,7 +1593,7 @@
       <w:r>
         <w:t xml:space="preserve">   </w:t>
       </w:r>
-      <w:bookmarkEnd w:id="1"/>
+      <w:bookmarkEnd w:id="2"/>
     </w:p>
     <w:p>
       <w:pPr>
@@ -1834,7 +1842,13 @@
         <w:sdtEndPr/>
         <w:sdtContent>
           <w:r>
-            <w:t xml:space="preserve">    </w:t>
+            <w:t xml:space="preserve">  </w:t>
+          </w:r>
+          <w:r>
+            <w:t xml:space="preserve">X </w:t>
+          </w:r>
+          <w:r>
+            <w:t xml:space="preserve">  </w:t>
           </w:r>
         </w:sdtContent>
       </w:sdt>

</xml_diff>

<commit_message>
Fixed date de Airline y descomentado airline de AssistanceAgent
</commit_message>
<xml_diff>
--- a/reports/Student#4/04 - Requirements - Student #4.docx
+++ b/reports/Student#4/04 - Requirements - Student #4.docx
@@ -1373,7 +1373,13 @@
         <w:sdtEndPr/>
         <w:sdtContent>
           <w:r>
-            <w:t xml:space="preserve">    </w:t>
+            <w:t xml:space="preserve">   </w:t>
+          </w:r>
+          <w:r>
+            <w:t xml:space="preserve">X </w:t>
+          </w:r>
+          <w:r>
+            <w:t xml:space="preserve"> </w:t>
           </w:r>
         </w:sdtContent>
       </w:sdt>
@@ -1543,12 +1549,7 @@
         <w:t xml:space="preserve">must </w:t>
       </w:r>
       <w:r>
-        <w:t>store its</w:t>
-      </w:r>
-      <w:bookmarkStart w:id="1" w:name="_GoBack"/>
-      <w:bookmarkEnd w:id="1"/>
-      <w:r>
-        <w:t xml:space="preserve"> </w:t>
+        <w:t xml:space="preserve">store its </w:t>
       </w:r>
       <w:r>
         <w:rPr>
@@ -1567,7 +1568,7 @@
         <w:t>(up to 255 characters).</w:t>
       </w:r>
     </w:p>
-    <w:bookmarkStart w:id="2" w:name="_Hlk157677981"/>
+    <w:bookmarkStart w:id="1" w:name="_Hlk157677981"/>
     <w:permStart w:id="339812661" w:edGrp="everyone"/>
     <w:p>
       <w:pPr>
@@ -1585,7 +1586,13 @@
         <w:sdtEndPr/>
         <w:sdtContent>
           <w:r>
-            <w:t xml:space="preserve">    </w:t>
+            <w:t xml:space="preserve">  </w:t>
+          </w:r>
+          <w:r>
+            <w:t xml:space="preserve">X </w:t>
+          </w:r>
+          <w:r>
+            <w:t xml:space="preserve">  </w:t>
           </w:r>
         </w:sdtContent>
       </w:sdt>
@@ -1593,7 +1600,7 @@
       <w:r>
         <w:t xml:space="preserve">   </w:t>
       </w:r>
-      <w:bookmarkEnd w:id="2"/>
+      <w:bookmarkEnd w:id="1"/>
     </w:p>
     <w:p>
       <w:pPr>

</xml_diff>

<commit_message>
Sample data de claim, assistanceAgent y trackingLog. Algunos errores corregidos
</commit_message>
<xml_diff>
--- a/reports/Student#4/04 - Requirements - Student #4.docx
+++ b/reports/Student#4/04 - Requirements - Student #4.docx
@@ -1797,7 +1797,13 @@
         <w:sdtEndPr/>
         <w:sdtContent>
           <w:r>
-            <w:t xml:space="preserve">    </w:t>
+            <w:t xml:space="preserve">  </w:t>
+          </w:r>
+          <w:r>
+            <w:t>X</w:t>
+          </w:r>
+          <w:r>
+            <w:t xml:space="preserve">  </w:t>
           </w:r>
         </w:sdtContent>
       </w:sdt>
@@ -10459,6 +10465,7 @@
     <w:rsid w:val="00993521"/>
     <w:rsid w:val="009F68FD"/>
     <w:rsid w:val="00A222AC"/>
+    <w:rsid w:val="00A4488A"/>
     <w:rsid w:val="00A77441"/>
     <w:rsid w:val="00B078C0"/>
     <w:rsid w:val="00B85114"/>

</xml_diff>

<commit_message>
Report Student 1 changed and GitHub links provided
</commit_message>
<xml_diff>
--- a/reports/Student#4/04 - Requirements - Student #4.docx
+++ b/reports/Student#4/04 - Requirements - Student #4.docx
@@ -2152,7 +2152,13 @@
         <w:sdtEndPr/>
         <w:sdtContent>
           <w:r>
-            <w:t xml:space="preserve">    </w:t>
+            <w:t xml:space="preserve">  </w:t>
+          </w:r>
+          <w:r>
+            <w:t>X</w:t>
+          </w:r>
+          <w:r>
+            <w:t xml:space="preserve">  </w:t>
           </w:r>
         </w:sdtContent>
       </w:sdt>
@@ -2296,7 +2302,13 @@
         <w:sdtEndPr/>
         <w:sdtContent>
           <w:r>
-            <w:t xml:space="preserve">    </w:t>
+            <w:t xml:space="preserve">  </w:t>
+          </w:r>
+          <w:r>
+            <w:t>X</w:t>
+          </w:r>
+          <w:r>
+            <w:t xml:space="preserve">  </w:t>
           </w:r>
         </w:sdtContent>
       </w:sdt>
@@ -2425,7 +2437,13 @@
         <w:sdtEndPr/>
         <w:sdtContent>
           <w:r>
-            <w:t xml:space="preserve">    </w:t>
+            <w:t xml:space="preserve">  </w:t>
+          </w:r>
+          <w:r>
+            <w:t>X</w:t>
+          </w:r>
+          <w:r>
+            <w:t xml:space="preserve">  </w:t>
           </w:r>
         </w:sdtContent>
       </w:sdt>
@@ -2433,6 +2451,8 @@
       <w:r>
         <w:t xml:space="preserve">   </w:t>
       </w:r>
+      <w:bookmarkStart w:id="2" w:name="_GoBack"/>
+      <w:bookmarkEnd w:id="2"/>
     </w:p>
     <w:p>
       <w:pPr>
@@ -10453,6 +10473,7 @@
     <w:rsid w:val="00357701"/>
     <w:rsid w:val="00362E40"/>
     <w:rsid w:val="003936CA"/>
+    <w:rsid w:val="004922D1"/>
     <w:rsid w:val="004C7734"/>
     <w:rsid w:val="004D7778"/>
     <w:rsid w:val="004F2A33"/>

</xml_diff>

<commit_message>
Tests Changes y assistanceAgentDashboard
</commit_message>
<xml_diff>
--- a/reports/Student#4/04 - Requirements - Student #4.docx
+++ b/reports/Student#4/04 - Requirements - Student #4.docx
@@ -2451,8 +2451,6 @@
       <w:r>
         <w:t xml:space="preserve">   </w:t>
       </w:r>
-      <w:bookmarkStart w:id="2" w:name="_GoBack"/>
-      <w:bookmarkEnd w:id="2"/>
     </w:p>
     <w:p>
       <w:pPr>
@@ -2657,7 +2655,13 @@
         <w:sdtEndPr/>
         <w:sdtContent>
           <w:r>
-            <w:t xml:space="preserve">    </w:t>
+            <w:t xml:space="preserve">  </w:t>
+          </w:r>
+          <w:r>
+            <w:t>X</w:t>
+          </w:r>
+          <w:r>
+            <w:t xml:space="preserve">  </w:t>
           </w:r>
         </w:sdtContent>
       </w:sdt>
@@ -2709,7 +2713,13 @@
         <w:sdtEndPr/>
         <w:sdtContent>
           <w:r>
-            <w:t xml:space="preserve">    </w:t>
+            <w:t xml:space="preserve">  </w:t>
+          </w:r>
+          <w:r>
+            <w:t>X</w:t>
+          </w:r>
+          <w:r>
+            <w:t xml:space="preserve">  </w:t>
           </w:r>
         </w:sdtContent>
       </w:sdt>
@@ -2746,7 +2756,13 @@
         <w:sdtEndPr/>
         <w:sdtContent>
           <w:r>
-            <w:t xml:space="preserve">    </w:t>
+            <w:t xml:space="preserve">  </w:t>
+          </w:r>
+          <w:r>
+            <w:t>X</w:t>
+          </w:r>
+          <w:r>
+            <w:t xml:space="preserve">  </w:t>
           </w:r>
         </w:sdtContent>
       </w:sdt>
@@ -3216,7 +3232,19 @@
             <w:rPr>
               <w:lang w:val="en-US"/>
             </w:rPr>
-            <w:t xml:space="preserve">    </w:t>
+            <w:t xml:space="preserve">  </w:t>
+          </w:r>
+          <w:r>
+            <w:rPr>
+              <w:lang w:val="en-US"/>
+            </w:rPr>
+            <w:t>X</w:t>
+          </w:r>
+          <w:r>
+            <w:rPr>
+              <w:lang w:val="en-US"/>
+            </w:rPr>
+            <w:t xml:space="preserve">  </w:t>
           </w:r>
         </w:sdtContent>
       </w:sdt>
@@ -3373,7 +3401,13 @@
         <w:sdtEndPr/>
         <w:sdtContent>
           <w:r>
-            <w:t xml:space="preserve">    </w:t>
+            <w:t xml:space="preserve">  </w:t>
+          </w:r>
+          <w:r>
+            <w:t>X</w:t>
+          </w:r>
+          <w:r>
+            <w:t xml:space="preserve">  </w:t>
           </w:r>
         </w:sdtContent>
       </w:sdt>
@@ -10373,7 +10407,7 @@
     <w:charset w:val="00"/>
     <w:family w:val="roman"/>
     <w:pitch w:val="variable"/>
-    <w:sig w:usb0="E0002EFF" w:usb1="C000785B" w:usb2="00000009" w:usb3="00000000" w:csb0="000001FF" w:csb1="00000000"/>
+    <w:sig w:usb0="E0002AFF" w:usb1="C0007843" w:usb2="00000009" w:usb3="00000000" w:csb0="000001FF" w:csb1="00000000"/>
   </w:font>
   <w:font w:name="Courier New">
     <w:panose1 w:val="02070309020205020404"/>
@@ -10394,21 +10428,21 @@
     <w:charset w:val="00"/>
     <w:family w:val="swiss"/>
     <w:pitch w:val="variable"/>
-    <w:sig w:usb0="E4002EFF" w:usb1="C200247B" w:usb2="00000009" w:usb3="00000000" w:csb0="000001FF" w:csb1="00000000"/>
+    <w:sig w:usb0="E00002FF" w:usb1="4000ACFF" w:usb2="00000001" w:usb3="00000000" w:csb0="0000019F" w:csb1="00000000"/>
   </w:font>
   <w:font w:name="Arial">
     <w:panose1 w:val="020B0604020202020204"/>
     <w:charset w:val="00"/>
     <w:family w:val="swiss"/>
     <w:pitch w:val="variable"/>
-    <w:sig w:usb0="E0002EFF" w:usb1="C000785B" w:usb2="00000009" w:usb3="00000000" w:csb0="000001FF" w:csb1="00000000"/>
+    <w:sig w:usb0="E0002AFF" w:usb1="C0007843" w:usb2="00000009" w:usb3="00000000" w:csb0="000001FF" w:csb1="00000000"/>
   </w:font>
   <w:font w:name="Calibri Light">
     <w:panose1 w:val="020F0302020204030204"/>
     <w:charset w:val="00"/>
     <w:family w:val="swiss"/>
     <w:pitch w:val="variable"/>
-    <w:sig w:usb0="E4002EFF" w:usb1="C200247B" w:usb2="00000009" w:usb3="00000000" w:csb0="000001FF" w:csb1="00000000"/>
+    <w:sig w:usb0="A00002EF" w:usb1="4000207B" w:usb2="00000000" w:usb3="00000000" w:csb0="0000009F" w:csb1="00000000"/>
   </w:font>
   <w:font w:name="Yu Gothic Light">
     <w:altName w:val="游ゴシック Light"/>
@@ -10434,6 +10468,7 @@
     <w:sig w:usb0="E00002FF" w:usb1="2AC7FDFF" w:usb2="00000016" w:usb3="00000000" w:csb0="0002009F" w:csb1="00000000"/>
   </w:font>
   <w:font w:name="Yu Mincho">
+    <w:altName w:val="游明朝"/>
     <w:charset w:val="80"/>
     <w:family w:val="roman"/>
     <w:pitch w:val="variable"/>
@@ -10489,6 +10524,7 @@
     <w:rsid w:val="00A4488A"/>
     <w:rsid w:val="00A77441"/>
     <w:rsid w:val="00B078C0"/>
+    <w:rsid w:val="00B84E68"/>
     <w:rsid w:val="00B85114"/>
     <w:rsid w:val="00B9388C"/>
     <w:rsid w:val="00C42E76"/>

</xml_diff>